<commit_message>
resume update 2025 08/07
</commit_message>
<xml_diff>
--- a/resume/Choi_Junhwan_CL.docx
+++ b/resume/Choi_Junhwan_CL.docx
@@ -9,7 +9,6 @@
         <w:autoSpaceDN w:val="0"/>
         <w:adjustRightInd w:val="0"/>
         <w:spacing w:after="0"/>
-        <w:ind w:left="720" w:hanging="720"/>
         <w:rPr>
           <w:rFonts w:ascii="Times New Roman" w:hAnsi="Times New Roman" w:cs="Times New Roman"/>
         </w:rPr>
@@ -86,7 +85,13 @@
         <w:rPr>
           <w:rFonts w:ascii="Times New Roman" w:hAnsi="Times New Roman" w:cs="Times New Roman"/>
         </w:rPr>
-        <w:t>would like to apply a Data Science position at</w:t>
+        <w:t>would like to apply a Data Science position</w:t>
+      </w:r>
+      <w:r>
+        <w:rPr>
+          <w:rFonts w:ascii="Times New Roman" w:hAnsi="Times New Roman" w:cs="Times New Roman"/>
+        </w:rPr>
+        <w:t xml:space="preserve"> at</w:t>
       </w:r>
       <w:r>
         <w:rPr>
@@ -98,7 +103,7 @@
         <w:rPr>
           <w:rFonts w:ascii="Times New Roman" w:hAnsi="Times New Roman" w:cs="Times New Roman"/>
         </w:rPr>
-        <w:t>Cloudflare</w:t>
+        <w:t>Walmart Global Tech</w:t>
       </w:r>
       <w:r>
         <w:rPr>
@@ -146,19 +151,153 @@
         <w:rPr>
           <w:rFonts w:ascii="Times New Roman" w:hAnsi="Times New Roman" w:cs="Times New Roman"/>
         </w:rPr>
-        <w:t xml:space="preserve"> working on Walmart customer analytics team and Sam’s Club personalization team. At the Walmart, </w:t>
-      </w:r>
-      <w:r>
-        <w:rPr>
-          <w:rFonts w:ascii="Times New Roman" w:hAnsi="Times New Roman" w:cs="Times New Roman"/>
-        </w:rPr>
-        <w:t xml:space="preserve">I develop Machine learning model and data analytics solution to enhance the Walmart business. </w:t>
-      </w:r>
-      <w:r>
-        <w:rPr>
-          <w:rFonts w:ascii="Times New Roman" w:hAnsi="Times New Roman" w:cs="Times New Roman"/>
-        </w:rPr>
-        <w:t xml:space="preserve">In particular, </w:t>
+        <w:t xml:space="preserve"> working on Walmart customer analytics team and Sam’s Club personalization team.</w:t>
+      </w:r>
+      <w:r>
+        <w:rPr>
+          <w:rFonts w:ascii="Times New Roman" w:hAnsi="Times New Roman" w:cs="Times New Roman"/>
+        </w:rPr>
+        <w:t xml:space="preserve"> At Sam’s Club, I develop </w:t>
+      </w:r>
+      <w:r>
+        <w:rPr>
+          <w:rFonts w:ascii="Times New Roman" w:hAnsi="Times New Roman" w:cs="Times New Roman"/>
+        </w:rPr>
+        <w:t>next best action recommendation</w:t>
+      </w:r>
+      <w:r>
+        <w:rPr>
+          <w:rFonts w:ascii="Times New Roman" w:hAnsi="Times New Roman" w:cs="Times New Roman"/>
+        </w:rPr>
+        <w:t xml:space="preserve"> </w:t>
+      </w:r>
+      <w:r>
+        <w:rPr>
+          <w:rFonts w:ascii="Times New Roman" w:hAnsi="Times New Roman" w:cs="Times New Roman"/>
+        </w:rPr>
+        <w:t>using a response model and a renewal uplift model.</w:t>
+      </w:r>
+      <w:r>
+        <w:rPr>
+          <w:rFonts w:ascii="Times New Roman" w:hAnsi="Times New Roman" w:cs="Times New Roman"/>
+        </w:rPr>
+        <w:t xml:space="preserve"> I also work</w:t>
+      </w:r>
+      <w:r>
+        <w:rPr>
+          <w:rFonts w:ascii="Times New Roman" w:hAnsi="Times New Roman" w:cs="Times New Roman"/>
+        </w:rPr>
+        <w:t xml:space="preserve"> on Sam's club membership renewal prediction model </w:t>
+      </w:r>
+      <w:proofErr w:type="spellStart"/>
+      <w:r>
+        <w:rPr>
+          <w:rFonts w:ascii="Times New Roman" w:hAnsi="Times New Roman" w:cs="Times New Roman"/>
+        </w:rPr>
+        <w:t>explainability</w:t>
+      </w:r>
+      <w:proofErr w:type="spellEnd"/>
+      <w:r>
+        <w:rPr>
+          <w:rFonts w:ascii="Times New Roman" w:hAnsi="Times New Roman" w:cs="Times New Roman"/>
+        </w:rPr>
+        <w:t>.</w:t>
+      </w:r>
+      <w:r>
+        <w:rPr>
+          <w:rFonts w:ascii="Times New Roman" w:hAnsi="Times New Roman" w:cs="Times New Roman"/>
+        </w:rPr>
+        <w:t xml:space="preserve"> </w:t>
+      </w:r>
+      <w:r>
+        <w:rPr>
+          <w:rFonts w:ascii="Times New Roman" w:hAnsi="Times New Roman" w:cs="Times New Roman"/>
+        </w:rPr>
+        <w:t xml:space="preserve">At the Walmart, </w:t>
+      </w:r>
+      <w:r>
+        <w:rPr>
+          <w:rFonts w:ascii="Times New Roman" w:hAnsi="Times New Roman" w:cs="Times New Roman"/>
+        </w:rPr>
+        <w:t>I develop Machine learning model and data analytics solution to enhance the Walmart business. I build and deploy the W+ membership benefit recommendation system based on customer look a-like approach</w:t>
+      </w:r>
+      <w:r>
+        <w:rPr>
+          <w:rFonts w:ascii="Times New Roman" w:hAnsi="Times New Roman" w:cs="Times New Roman"/>
+        </w:rPr>
+        <w:t xml:space="preserve"> which combined </w:t>
+      </w:r>
+      <w:r>
+        <w:rPr>
+          <w:rFonts w:ascii="Times New Roman" w:hAnsi="Times New Roman" w:cs="Times New Roman"/>
+        </w:rPr>
+        <w:t>a large-scale</w:t>
+      </w:r>
+      <w:r>
+        <w:rPr>
+          <w:rFonts w:ascii="Times New Roman" w:hAnsi="Times New Roman" w:cs="Times New Roman"/>
+        </w:rPr>
+        <w:t xml:space="preserve"> nearest neighbor method and statistical inference</w:t>
+      </w:r>
+      <w:r>
+        <w:rPr>
+          <w:rFonts w:ascii="Times New Roman" w:hAnsi="Times New Roman" w:cs="Times New Roman"/>
+        </w:rPr>
+        <w:t xml:space="preserve">. This recommendation is used for CRM/Marketing </w:t>
+      </w:r>
+      <w:r>
+        <w:rPr>
+          <w:rFonts w:ascii="Times New Roman" w:hAnsi="Times New Roman" w:cs="Times New Roman"/>
+        </w:rPr>
+        <w:t xml:space="preserve">onboarding </w:t>
+      </w:r>
+      <w:r>
+        <w:rPr>
+          <w:rFonts w:ascii="Times New Roman" w:hAnsi="Times New Roman" w:cs="Times New Roman"/>
+        </w:rPr>
+        <w:t>campaign. I work</w:t>
+      </w:r>
+      <w:r>
+        <w:rPr>
+          <w:rFonts w:ascii="Times New Roman" w:hAnsi="Times New Roman" w:cs="Times New Roman"/>
+        </w:rPr>
+        <w:t>ed</w:t>
+      </w:r>
+      <w:r>
+        <w:rPr>
+          <w:rFonts w:ascii="Times New Roman" w:hAnsi="Times New Roman" w:cs="Times New Roman"/>
+        </w:rPr>
+        <w:t xml:space="preserve"> on W+ member churn analysis</w:t>
+      </w:r>
+      <w:r>
+        <w:rPr>
+          <w:rFonts w:ascii="Times New Roman" w:hAnsi="Times New Roman" w:cs="Times New Roman"/>
+        </w:rPr>
+        <w:t>, which</w:t>
+      </w:r>
+      <w:r>
+        <w:rPr>
+          <w:rFonts w:ascii="Times New Roman" w:hAnsi="Times New Roman" w:cs="Times New Roman"/>
+        </w:rPr>
+        <w:t xml:space="preserve"> includes churn prediction and causal inference analysis. </w:t>
+      </w:r>
+      <w:r>
+        <w:rPr>
+          <w:rFonts w:ascii="Times New Roman" w:hAnsi="Times New Roman" w:cs="Times New Roman"/>
+        </w:rPr>
+        <w:t xml:space="preserve">In </w:t>
+      </w:r>
+      <w:r>
+        <w:rPr>
+          <w:rFonts w:ascii="Times New Roman" w:hAnsi="Times New Roman" w:cs="Times New Roman"/>
+        </w:rPr>
+        <w:t>addition</w:t>
+      </w:r>
+      <w:r>
+        <w:rPr>
+          <w:rFonts w:ascii="Times New Roman" w:hAnsi="Times New Roman" w:cs="Times New Roman"/>
+        </w:rPr>
+        <w:t xml:space="preserve">, </w:t>
       </w:r>
       <w:r>
         <w:rPr>
@@ -200,43 +339,7 @@
         <w:rPr>
           <w:rFonts w:ascii="Times New Roman" w:hAnsi="Times New Roman" w:cs="Times New Roman"/>
         </w:rPr>
-        <w:t xml:space="preserve"> causal analysis framework and apply to the framework for marketing, CRM, and strategy use cases in Walmart. I build and deploy the W+ membership benefit recommendation system based on customer look a-like approach</w:t>
-      </w:r>
-      <w:r>
-        <w:rPr>
-          <w:rFonts w:ascii="Times New Roman" w:hAnsi="Times New Roman" w:cs="Times New Roman"/>
-        </w:rPr>
-        <w:t xml:space="preserve"> which combined the nearest neighbor method and statistical inference</w:t>
-      </w:r>
-      <w:r>
-        <w:rPr>
-          <w:rFonts w:ascii="Times New Roman" w:hAnsi="Times New Roman" w:cs="Times New Roman"/>
-        </w:rPr>
-        <w:t xml:space="preserve">. This recommendation is used for CRM/Marketing </w:t>
-      </w:r>
-      <w:r>
-        <w:rPr>
-          <w:rFonts w:ascii="Times New Roman" w:hAnsi="Times New Roman" w:cs="Times New Roman"/>
-        </w:rPr>
-        <w:t xml:space="preserve">onboarding </w:t>
-      </w:r>
-      <w:r>
-        <w:rPr>
-          <w:rFonts w:ascii="Times New Roman" w:hAnsi="Times New Roman" w:cs="Times New Roman"/>
-        </w:rPr>
-        <w:t>campaign. I also work on W+ member churn analysis</w:t>
-      </w:r>
-      <w:r>
-        <w:rPr>
-          <w:rFonts w:ascii="Times New Roman" w:hAnsi="Times New Roman" w:cs="Times New Roman"/>
-        </w:rPr>
-        <w:t>, which</w:t>
-      </w:r>
-      <w:r>
-        <w:rPr>
-          <w:rFonts w:ascii="Times New Roman" w:hAnsi="Times New Roman" w:cs="Times New Roman"/>
-        </w:rPr>
-        <w:t xml:space="preserve"> includes churn prediction and causal inference analysis. I also involved proof of concept for Contextual intelligence project by Walmart online purchase basket analysis.</w:t>
+        <w:t xml:space="preserve"> causal analysis framework and apply to the framework for marketing, CRM, and strategy use cases in Walmart. </w:t>
       </w:r>
       <w:r>
         <w:rPr>
@@ -248,31 +351,7 @@
         <w:rPr>
           <w:rFonts w:ascii="Times New Roman" w:hAnsi="Times New Roman" w:cs="Times New Roman"/>
         </w:rPr>
-        <w:t xml:space="preserve">At the personalization team I develop the next </w:t>
-      </w:r>
-      <w:r>
-        <w:rPr>
-          <w:rFonts w:ascii="Times New Roman" w:hAnsi="Times New Roman" w:cs="Times New Roman"/>
-        </w:rPr>
-        <w:t xml:space="preserve">best </w:t>
-      </w:r>
-      <w:r>
-        <w:rPr>
-          <w:rFonts w:ascii="Times New Roman" w:hAnsi="Times New Roman" w:cs="Times New Roman"/>
-        </w:rPr>
-        <w:t>action recommender platform</w:t>
-      </w:r>
-      <w:r>
-        <w:rPr>
-          <w:rFonts w:ascii="Times New Roman" w:hAnsi="Times New Roman" w:cs="Times New Roman"/>
-        </w:rPr>
-        <w:t xml:space="preserve"> and membership renewal model explainability</w:t>
-      </w:r>
-      <w:r>
-        <w:rPr>
-          <w:rFonts w:ascii="Times New Roman" w:hAnsi="Times New Roman" w:cs="Times New Roman"/>
-        </w:rPr>
-        <w:t>.</w:t>
+        <w:t>I also involved proof of concept for Contextual intelligence project by Walmart online purchase basket analysis.</w:t>
       </w:r>
       <w:r>
         <w:rPr>
@@ -290,7 +369,13 @@
         <w:rPr>
           <w:rFonts w:ascii="Times New Roman" w:hAnsi="Times New Roman" w:cs="Times New Roman"/>
         </w:rPr>
-        <w:t xml:space="preserve">At the </w:t>
+        <w:t>Previously, I worked as a Data Scientist a</w:t>
+      </w:r>
+      <w:r>
+        <w:rPr>
+          <w:rFonts w:ascii="Times New Roman" w:hAnsi="Times New Roman" w:cs="Times New Roman"/>
+        </w:rPr>
+        <w:t xml:space="preserve">t the </w:t>
       </w:r>
       <w:proofErr w:type="spellStart"/>
       <w:r>
@@ -304,13 +389,25 @@
         <w:rPr>
           <w:rFonts w:ascii="Times New Roman" w:hAnsi="Times New Roman" w:cs="Times New Roman"/>
         </w:rPr>
-        <w:t>,</w:t>
-      </w:r>
-      <w:r>
-        <w:rPr>
-          <w:rFonts w:ascii="Times New Roman" w:hAnsi="Times New Roman" w:cs="Times New Roman"/>
-        </w:rPr>
-        <w:t xml:space="preserve"> I mostly work on building predictive machine learning model with time series data to predict future events. In general, I build the predictive machine learning models using Random Forest, Decision Tree Boosting, and Artificial Neural Network Methods such as Convolutional Neural Network, Recurrent Neural Network and </w:t>
+        <w:t>, where</w:t>
+      </w:r>
+      <w:r>
+        <w:rPr>
+          <w:rFonts w:ascii="Times New Roman" w:hAnsi="Times New Roman" w:cs="Times New Roman"/>
+        </w:rPr>
+        <w:t xml:space="preserve"> I </w:t>
+      </w:r>
+      <w:r>
+        <w:rPr>
+          <w:rFonts w:ascii="Times New Roman" w:hAnsi="Times New Roman" w:cs="Times New Roman"/>
+        </w:rPr>
+        <w:t>focused</w:t>
+      </w:r>
+      <w:r>
+        <w:rPr>
+          <w:rFonts w:ascii="Times New Roman" w:hAnsi="Times New Roman" w:cs="Times New Roman"/>
+        </w:rPr>
+        <w:t xml:space="preserve"> on building predictive machine learning model with time series data to predict future events. I build the predictive machine learning models using Random Forest, Decision Tree Boosting, and Artificial Neural Network Methods such as Convolutional Neural Network, Recurrent Neural Network and </w:t>
       </w:r>
       <w:proofErr w:type="spellStart"/>
       <w:r>
@@ -338,7 +435,19 @@
         <w:rPr>
           <w:rFonts w:ascii="Times New Roman" w:hAnsi="Times New Roman" w:cs="Times New Roman"/>
         </w:rPr>
-        <w:t xml:space="preserve">, and variational autoencoder. For these projects, I mainly rely on python ML libraries such as </w:t>
+        <w:t>, and variational autoencoder. For the</w:t>
+      </w:r>
+      <w:r>
+        <w:rPr>
+          <w:rFonts w:ascii="Times New Roman" w:hAnsi="Times New Roman" w:cs="Times New Roman"/>
+        </w:rPr>
+        <w:t>se</w:t>
+      </w:r>
+      <w:r>
+        <w:rPr>
+          <w:rFonts w:ascii="Times New Roman" w:hAnsi="Times New Roman" w:cs="Times New Roman"/>
+        </w:rPr>
+        <w:t xml:space="preserve"> projects, I mainly rely on python ML libraries such as </w:t>
       </w:r>
       <w:proofErr w:type="spellStart"/>
       <w:r>
@@ -372,19 +481,7 @@
         <w:rPr>
           <w:rFonts w:ascii="Times New Roman" w:hAnsi="Times New Roman" w:cs="Times New Roman"/>
         </w:rPr>
-        <w:t>,</w:t>
-      </w:r>
-      <w:r>
-        <w:rPr>
-          <w:rFonts w:ascii="Times New Roman" w:hAnsi="Times New Roman" w:cs="Times New Roman"/>
-        </w:rPr>
-        <w:t xml:space="preserve"> </w:t>
-      </w:r>
-      <w:r>
-        <w:rPr>
-          <w:rFonts w:ascii="Times New Roman" w:hAnsi="Times New Roman" w:cs="Times New Roman"/>
-        </w:rPr>
-        <w:t xml:space="preserve">and </w:t>
+        <w:t>/</w:t>
       </w:r>
       <w:proofErr w:type="spellStart"/>
       <w:r>
@@ -398,7 +495,7 @@
         <w:rPr>
           <w:rFonts w:ascii="Times New Roman" w:hAnsi="Times New Roman" w:cs="Times New Roman"/>
         </w:rPr>
-        <w:t xml:space="preserve"> to analyze data and build the models.</w:t>
+        <w:t xml:space="preserve"> to analyze data and build models.</w:t>
       </w:r>
       <w:r>
         <w:rPr>
@@ -430,7 +527,31 @@
         <w:rPr>
           <w:rFonts w:ascii="Times New Roman" w:hAnsi="Times New Roman" w:cs="Times New Roman"/>
         </w:rPr>
-        <w:t>, I completed the Data Incubator which is highly competitive data science bootcamp. In the Data Incubator, I got trained in many practical data science tools such as SQL, Machine Learning, Hadoop, Apache Spark, and so on. </w:t>
+        <w:t>, I completed the Data Incubator which is highly competitive data science bootcamp. In the Data Incubator, I got trained in many practical data science tools such as SQL, Machine Learning, Hadoop</w:t>
+      </w:r>
+      <w:r>
+        <w:rPr>
+          <w:rFonts w:ascii="Times New Roman" w:hAnsi="Times New Roman" w:cs="Times New Roman"/>
+        </w:rPr>
+        <w:t>/</w:t>
+      </w:r>
+      <w:r>
+        <w:rPr>
+          <w:rFonts w:ascii="Times New Roman" w:hAnsi="Times New Roman" w:cs="Times New Roman"/>
+        </w:rPr>
+        <w:t xml:space="preserve">Apache Spark, and </w:t>
+      </w:r>
+      <w:r>
+        <w:rPr>
+          <w:rFonts w:ascii="Times New Roman" w:hAnsi="Times New Roman" w:cs="Times New Roman"/>
+        </w:rPr>
+        <w:t>data visualization</w:t>
+      </w:r>
+      <w:r>
+        <w:rPr>
+          <w:rFonts w:ascii="Times New Roman" w:hAnsi="Times New Roman" w:cs="Times New Roman"/>
+        </w:rPr>
+        <w:t>. </w:t>
       </w:r>
       <w:r>
         <w:rPr>

</xml_diff>